<commit_message>
Update P1-Basic Sequential Programs (autonomous).docx
</commit_message>
<xml_diff>
--- a/practices/P1/Autonomous/P1-Basic Sequential Programs (autonomous).docx
+++ b/practices/P1/Autonomous/P1-Basic Sequential Programs (autonomous).docx
@@ -635,6 +635,53 @@
     </w:p>
     <w:p>
       <w:pPr>
+        <w:rPr>
+          <w:lang w:val="en-GB"/>
+        </w:rPr>
+      </w:pPr>
+      <w:r>
+        <w:rPr>
+          <w:noProof/>
+        </w:rPr>
+        <w:drawing>
+          <wp:inline distT="0" distB="0" distL="0" distR="0" wp14:anchorId="236A9417" wp14:editId="4AC00781">
+            <wp:extent cx="4210638" cy="2038635"/>
+            <wp:effectExtent l="0" t="0" r="0" b="0"/>
+            <wp:docPr id="9" name="Imagen 9"/>
+            <wp:cNvGraphicFramePr>
+              <a:graphicFrameLocks xmlns:a="http://schemas.openxmlformats.org/drawingml/2006/main" noChangeAspect="1"/>
+            </wp:cNvGraphicFramePr>
+            <a:graphic xmlns:a="http://schemas.openxmlformats.org/drawingml/2006/main">
+              <a:graphicData uri="http://schemas.openxmlformats.org/drawingml/2006/picture">
+                <pic:pic xmlns:pic="http://schemas.openxmlformats.org/drawingml/2006/picture">
+                  <pic:nvPicPr>
+                    <pic:cNvPr id="1" name=""/>
+                    <pic:cNvPicPr/>
+                  </pic:nvPicPr>
+                  <pic:blipFill>
+                    <a:blip r:embed="rId8"/>
+                    <a:stretch>
+                      <a:fillRect/>
+                    </a:stretch>
+                  </pic:blipFill>
+                  <pic:spPr>
+                    <a:xfrm>
+                      <a:off x="0" y="0"/>
+                      <a:ext cx="4210638" cy="2038635"/>
+                    </a:xfrm>
+                    <a:prstGeom prst="rect">
+                      <a:avLst/>
+                    </a:prstGeom>
+                  </pic:spPr>
+                </pic:pic>
+              </a:graphicData>
+            </a:graphic>
+          </wp:inline>
+        </w:drawing>
+      </w:r>
+    </w:p>
+    <w:p>
+      <w:pPr>
         <w:jc w:val="both"/>
         <w:rPr>
           <w:color w:val="FFFFFF" w:themeColor="background1"/>
@@ -1060,7 +1107,7 @@
                                           <pic:cNvPicPr/>
                                         </pic:nvPicPr>
                                         <pic:blipFill>
-                                          <a:blip r:embed="rId8"/>
+                                          <a:blip r:embed="rId9"/>
                                           <a:stretch>
                                             <a:fillRect/>
                                           </a:stretch>
@@ -1133,7 +1180,7 @@
                                     <pic:cNvPicPr/>
                                   </pic:nvPicPr>
                                   <pic:blipFill>
-                                    <a:blip r:embed="rId8"/>
+                                    <a:blip r:embed="rId9"/>
                                     <a:stretch>
                                       <a:fillRect/>
                                     </a:stretch>
@@ -1394,7 +1441,7 @@
                                           </pic:cNvPicPr>
                                         </pic:nvPicPr>
                                         <pic:blipFill>
-                                          <a:blip r:embed="rId9">
+                                          <a:blip r:embed="rId10">
                                             <a:extLst>
                                               <a:ext uri="{28A0092B-C50C-407E-A947-70E740481C1C}">
                                                 <a14:useLocalDpi xmlns:a14="http://schemas.microsoft.com/office/drawing/2010/main" val="0"/>
@@ -1476,7 +1523,7 @@
                                     </pic:cNvPicPr>
                                   </pic:nvPicPr>
                                   <pic:blipFill>
-                                    <a:blip r:embed="rId9">
+                                    <a:blip r:embed="rId10">
                                       <a:extLst>
                                         <a:ext uri="{28A0092B-C50C-407E-A947-70E740481C1C}">
                                           <a14:useLocalDpi xmlns:a14="http://schemas.microsoft.com/office/drawing/2010/main" val="0"/>
@@ -1743,7 +1790,7 @@
                                           </pic:cNvPicPr>
                                         </pic:nvPicPr>
                                         <pic:blipFill>
-                                          <a:blip r:embed="rId10">
+                                          <a:blip r:embed="rId11">
                                             <a:extLst>
                                               <a:ext uri="{28A0092B-C50C-407E-A947-70E740481C1C}">
                                                 <a14:useLocalDpi xmlns:a14="http://schemas.microsoft.com/office/drawing/2010/main" val="0"/>
@@ -1828,7 +1875,7 @@
                                     </pic:cNvPicPr>
                                   </pic:nvPicPr>
                                   <pic:blipFill>
-                                    <a:blip r:embed="rId10">
+                                    <a:blip r:embed="rId11">
                                       <a:extLst>
                                         <a:ext uri="{28A0092B-C50C-407E-A947-70E740481C1C}">
                                           <a14:useLocalDpi xmlns:a14="http://schemas.microsoft.com/office/drawing/2010/main" val="0"/>
@@ -2195,7 +2242,7 @@
                                           <pic:cNvPicPr/>
                                         </pic:nvPicPr>
                                         <pic:blipFill>
-                                          <a:blip r:embed="rId11"/>
+                                          <a:blip r:embed="rId12"/>
                                           <a:stretch>
                                             <a:fillRect/>
                                           </a:stretch>
@@ -2263,7 +2310,7 @@
                                     <pic:cNvPicPr/>
                                   </pic:nvPicPr>
                                   <pic:blipFill>
-                                    <a:blip r:embed="rId11"/>
+                                    <a:blip r:embed="rId12"/>
                                     <a:stretch>
                                       <a:fillRect/>
                                     </a:stretch>
@@ -2343,10 +2390,10 @@
       </w:pPr>
     </w:p>
     <w:sectPr>
-      <w:headerReference w:type="default" r:id="rId12"/>
-      <w:footerReference w:type="default" r:id="rId13"/>
-      <w:headerReference w:type="first" r:id="rId14"/>
-      <w:footerReference w:type="first" r:id="rId15"/>
+      <w:headerReference w:type="default" r:id="rId13"/>
+      <w:footerReference w:type="default" r:id="rId14"/>
+      <w:headerReference w:type="first" r:id="rId15"/>
+      <w:footerReference w:type="first" r:id="rId16"/>
       <w:pgSz w:w="11906" w:h="16838"/>
       <w:pgMar w:top="1418" w:right="1134" w:bottom="1418" w:left="1134" w:header="709" w:footer="709" w:gutter="0"/>
       <w:cols w:space="708"/>
@@ -3256,7 +3303,7 @@
         <v:path o:extrusionok="f" gradientshapeok="t" o:connecttype="rect"/>
         <o:lock v:ext="edit" aspectratio="t"/>
       </v:shapetype>
-      <v:shape id="_x0000_i1050" type="#_x0000_t75" style="width:9pt;height:9pt" o:bullet="t">
+      <v:shape id="_x0000_i1056" type="#_x0000_t75" style="width:9pt;height:9pt" o:bullet="t">
         <v:imagedata r:id="rId1" o:title="art29"/>
       </v:shape>
     </w:pict>
@@ -5999,6 +6046,7 @@
     <w:lsdException w:name="HTML Sample" w:semiHidden="1" w:unhideWhenUsed="1"/>
     <w:lsdException w:name="HTML Typewriter" w:semiHidden="1" w:unhideWhenUsed="1"/>
     <w:lsdException w:name="HTML Variable" w:semiHidden="1" w:unhideWhenUsed="1"/>
+    <w:lsdException w:name="Normal Table" w:semiHidden="1" w:unhideWhenUsed="1"/>
     <w:lsdException w:name="annotation subject" w:semiHidden="1" w:unhideWhenUsed="1"/>
     <w:lsdException w:name="No List" w:semiHidden="1" w:unhideWhenUsed="1"/>
     <w:lsdException w:name="Outline List 1" w:semiHidden="1" w:unhideWhenUsed="1"/>
@@ -6045,8 +6093,10 @@
     <w:lsdException w:name="Table Subtle 2" w:semiHidden="1" w:unhideWhenUsed="1"/>
     <w:lsdException w:name="Table Web 1" w:semiHidden="1" w:unhideWhenUsed="1"/>
     <w:lsdException w:name="Table Web 2" w:semiHidden="1" w:unhideWhenUsed="1"/>
+    <w:lsdException w:name="Table Web 3" w:semiHidden="1" w:unhideWhenUsed="1"/>
     <w:lsdException w:name="Balloon Text" w:semiHidden="1" w:unhideWhenUsed="1"/>
     <w:lsdException w:name="Table Grid" w:uiPriority="59"/>
+    <w:lsdException w:name="Table Theme" w:semiHidden="1" w:unhideWhenUsed="1"/>
     <w:lsdException w:name="Placeholder Text" w:semiHidden="1"/>
     <w:lsdException w:name="No Spacing" w:uiPriority="1" w:qFormat="1"/>
     <w:lsdException w:name="Light Shading" w:uiPriority="60"/>

</xml_diff>